<commit_message>
Updates to task breakdown
</commit_message>
<xml_diff>
--- a/DM2124/DM2124_Assignment01.docx
+++ b/DM2124/DM2124_Assignment01.docx
@@ -57,7 +57,10 @@
         <w:spacing w:after="0" w:line="240" w:lineRule="auto"/>
       </w:pPr>
       <w:r>
-        <w:t>Admission No :</w:t>
+        <w:t xml:space="preserve">Admission </w:t>
+      </w:r>
+      <w:r>
+        <w:t>No:</w:t>
       </w:r>
       <w:r>
         <w:t xml:space="preserve"> 155129R</w:t>
@@ -68,7 +71,10 @@
         <w:spacing w:after="0" w:line="240" w:lineRule="auto"/>
       </w:pPr>
       <w:r>
-        <w:t xml:space="preserve">Name : </w:t>
+        <w:t>Name:</w:t>
+      </w:r>
+      <w:r>
+        <w:t xml:space="preserve"> </w:t>
       </w:r>
       <w:r>
         <w:t xml:space="preserve"> Sri Sham Haran s/o R Raja</w:t>
@@ -182,63 +188,10 @@
     </w:p>
     <w:p>
       <w:pPr>
-        <w:pStyle w:val="ListParagraph"/>
-        <w:numPr>
-          <w:ilvl w:val="0"/>
-          <w:numId w:val="2"/>
-        </w:numPr>
-        <w:spacing w:after="0" w:line="240" w:lineRule="auto"/>
-      </w:pPr>
-      <w:r>
-        <w:t>Game to be in Top 200  in US AppStore/Google Play withing 3 months after launch</w:t>
-      </w:r>
-    </w:p>
-    <w:p>
-      <w:pPr>
-        <w:pStyle w:val="ListParagraph"/>
-        <w:numPr>
-          <w:ilvl w:val="0"/>
-          <w:numId w:val="2"/>
-        </w:numPr>
-        <w:spacing w:after="0" w:line="240" w:lineRule="auto"/>
-      </w:pPr>
-      <w:r>
-        <w:t>Game to be completed in 6 months</w:t>
-      </w:r>
-    </w:p>
-    <w:p>
-      <w:pPr>
-        <w:pStyle w:val="ListParagraph"/>
-        <w:numPr>
-          <w:ilvl w:val="0"/>
-          <w:numId w:val="2"/>
-        </w:numPr>
-        <w:spacing w:after="0" w:line="240" w:lineRule="auto"/>
-      </w:pPr>
-      <w:r>
-        <w:t>Get working alpha</w:t>
-      </w:r>
-      <w:r>
-        <w:t>/prototype</w:t>
-      </w:r>
-      <w:r>
-        <w:t xml:space="preserve"> v</w:t>
-      </w:r>
-      <w:r>
-        <w:t>ersion within first 2 months of production</w:t>
-      </w:r>
-    </w:p>
-    <w:p>
-      <w:pPr>
-        <w:pStyle w:val="ListParagraph"/>
-        <w:numPr>
-          <w:ilvl w:val="0"/>
-          <w:numId w:val="2"/>
-        </w:numPr>
-        <w:spacing w:after="0" w:line="240" w:lineRule="auto"/>
-      </w:pPr>
-      <w:r>
-        <w:t>Target for both iOS and Android devices</w:t>
+        <w:spacing w:after="0" w:line="240" w:lineRule="auto"/>
+      </w:pPr>
+      <w:r>
+        <w:t>The primary goal of the project is to create a viral mobile application that will stand in the top 200 in the US AppStore / GooglePlay within 3 months after its launch. The game is to be completed in 6 months and should have its prototype made within its first 2 months of production. The game will be targeted for both iOS and Android devices.</w:t>
       </w:r>
     </w:p>
     <w:p>
@@ -490,8 +443,16 @@
         </w:numPr>
         <w:spacing w:after="0" w:line="240" w:lineRule="auto"/>
       </w:pPr>
+      <w:commentRangeStart w:id="0"/>
       <w:r>
         <w:t>Features and functions</w:t>
+      </w:r>
+      <w:commentRangeEnd w:id="0"/>
+      <w:r>
+        <w:rPr>
+          <w:rStyle w:val="CommentReference"/>
+        </w:rPr>
+        <w:commentReference w:id="0"/>
       </w:r>
     </w:p>
     <w:p>
@@ -593,6 +554,8 @@
       <w:r>
         <w:t>In-Game Store</w:t>
       </w:r>
+      <w:bookmarkStart w:id="1" w:name="_GoBack"/>
+      <w:bookmarkEnd w:id="1"/>
     </w:p>
     <w:p>
       <w:pPr>
@@ -742,8 +705,6 @@
       <w:r>
         <w:t>2</w:t>
       </w:r>
-      <w:bookmarkStart w:id="0" w:name="_GoBack"/>
-      <w:bookmarkEnd w:id="0"/>
       <w:r>
         <w:t xml:space="preserve"> programmers – Work on base game and features</w:t>
       </w:r>
@@ -758,13 +719,7 @@
         <w:spacing w:after="0" w:line="240" w:lineRule="auto"/>
       </w:pPr>
       <w:r>
-        <w:t xml:space="preserve">2 Artists </w:t>
-      </w:r>
-      <w:r>
-        <w:t>–</w:t>
-      </w:r>
-      <w:r>
-        <w:t xml:space="preserve"> Create concept art and art assets for the game</w:t>
+        <w:t>2 Artists – Create concept art and art assets for the game</w:t>
       </w:r>
     </w:p>
     <w:p>
@@ -777,13 +732,7 @@
         <w:spacing w:after="0" w:line="240" w:lineRule="auto"/>
       </w:pPr>
       <w:r>
-        <w:t xml:space="preserve">1 Project Manager </w:t>
-      </w:r>
-      <w:r>
-        <w:t>–</w:t>
-      </w:r>
-      <w:r>
-        <w:t xml:space="preserve"> Manage tasks and ensure schedule is met efficiently </w:t>
+        <w:t xml:space="preserve">1 Project Manager – Manage tasks and ensure schedule is met efficiently </w:t>
       </w:r>
     </w:p>
     <w:p>
@@ -1586,8 +1535,8 @@
       </w:pPr>
     </w:p>
     <w:sectPr>
-      <w:headerReference w:type="default" r:id="rId8"/>
-      <w:footerReference w:type="default" r:id="rId9"/>
+      <w:headerReference w:type="default" r:id="rId10"/>
+      <w:footerReference w:type="default" r:id="rId11"/>
       <w:pgSz w:w="11906" w:h="16838"/>
       <w:pgMar w:top="1440" w:right="1440" w:bottom="1440" w:left="1440" w:header="708" w:footer="708" w:gutter="0"/>
       <w:cols w:space="708"/>
@@ -1595,6 +1544,33 @@
     </w:sectPr>
   </w:body>
 </w:document>
+</file>
+
+<file path=word/comments.xml><?xml version="1.0" encoding="utf-8"?>
+<w:comments xmlns:wpc="http://schemas.microsoft.com/office/word/2010/wordprocessingCanvas" xmlns:mc="http://schemas.openxmlformats.org/markup-compatibility/2006" xmlns:o="urn:schemas-microsoft-com:office:office" xmlns:r="http://schemas.openxmlformats.org/officeDocument/2006/relationships" xmlns:m="http://schemas.openxmlformats.org/officeDocument/2006/math" xmlns:v="urn:schemas-microsoft-com:vml" xmlns:wp14="http://schemas.microsoft.com/office/word/2010/wordprocessingDrawing" xmlns:wp="http://schemas.openxmlformats.org/drawingml/2006/wordprocessingDrawing" xmlns:w10="urn:schemas-microsoft-com:office:word" xmlns:w="http://schemas.openxmlformats.org/wordprocessingml/2006/main" xmlns:w14="http://schemas.microsoft.com/office/word/2010/wordml" xmlns:w15="http://schemas.microsoft.com/office/word/2012/wordml" xmlns:wpg="http://schemas.microsoft.com/office/word/2010/wordprocessingGroup" xmlns:wpi="http://schemas.microsoft.com/office/word/2010/wordprocessingInk" xmlns:wne="http://schemas.microsoft.com/office/word/2006/wordml" xmlns:wps="http://schemas.microsoft.com/office/word/2010/wordprocessingShape" mc:Ignorable="w14 w15 wp14">
+  <w:comment w:id="0" w:author="Sri Raja" w:date="2015-12-18T00:04:00Z" w:initials="SR">
+    <w:p>
+      <w:pPr>
+        <w:pStyle w:val="CommentText"/>
+      </w:pPr>
+      <w:r>
+        <w:rPr>
+          <w:rStyle w:val="CommentReference"/>
+        </w:rPr>
+        <w:annotationRef/>
+      </w:r>
+      <w:r>
+        <w:t>SHAM PLEASE ELOBORATE ON THE POINTS HERE</w:t>
+      </w:r>
+    </w:p>
+  </w:comment>
+</w:comments>
+</file>
+
+<file path=word/commentsExtended.xml><?xml version="1.0" encoding="utf-8"?>
+<w15:commentsEx xmlns:wpc="http://schemas.microsoft.com/office/word/2010/wordprocessingCanvas" xmlns:mc="http://schemas.openxmlformats.org/markup-compatibility/2006" xmlns:o="urn:schemas-microsoft-com:office:office" xmlns:r="http://schemas.openxmlformats.org/officeDocument/2006/relationships" xmlns:m="http://schemas.openxmlformats.org/officeDocument/2006/math" xmlns:v="urn:schemas-microsoft-com:vml" xmlns:wp14="http://schemas.microsoft.com/office/word/2010/wordprocessingDrawing" xmlns:wp="http://schemas.openxmlformats.org/drawingml/2006/wordprocessingDrawing" xmlns:w10="urn:schemas-microsoft-com:office:word" xmlns:w="http://schemas.openxmlformats.org/wordprocessingml/2006/main" xmlns:w14="http://schemas.microsoft.com/office/word/2010/wordml" xmlns:w15="http://schemas.microsoft.com/office/word/2012/wordml" xmlns:wpg="http://schemas.microsoft.com/office/word/2010/wordprocessingGroup" xmlns:wpi="http://schemas.microsoft.com/office/word/2010/wordprocessingInk" xmlns:wne="http://schemas.microsoft.com/office/word/2006/wordml" xmlns:wps="http://schemas.microsoft.com/office/word/2010/wordprocessingShape" mc:Ignorable="w14 w15 wp14">
+  <w15:commentEx w15:paraId="24A1DFA0" w15:done="0"/>
+</w15:commentsEx>
 </file>
 
 <file path=word/endnotes.xml><?xml version="1.0" encoding="utf-8"?>
@@ -1645,7 +1621,7 @@
         <w:lang w:eastAsia="en-SG"/>
       </w:rPr>
       <w:drawing>
-        <wp:anchor distT="0" distB="0" distL="114300" distR="114300" simplePos="0" relativeHeight="251658240" behindDoc="0" locked="0" layoutInCell="1" allowOverlap="1" wp14:anchorId="32366F6D" wp14:editId="6D5D7D7D">
+        <wp:anchor distT="0" distB="0" distL="114300" distR="114300" simplePos="0" relativeHeight="251658240" behindDoc="0" locked="0" layoutInCell="1" allowOverlap="1" wp14:anchorId="599D3438" wp14:editId="7EE93AE8">
           <wp:simplePos x="0" y="0"/>
           <wp:positionH relativeFrom="column">
             <wp:posOffset>0</wp:posOffset>
@@ -2608,6 +2584,14 @@
     <w:abstractNumId w:val="4"/>
   </w:num>
 </w:numbering>
+</file>
+
+<file path=word/people.xml><?xml version="1.0" encoding="utf-8"?>
+<w15:people xmlns:wpc="http://schemas.microsoft.com/office/word/2010/wordprocessingCanvas" xmlns:mc="http://schemas.openxmlformats.org/markup-compatibility/2006" xmlns:o="urn:schemas-microsoft-com:office:office" xmlns:r="http://schemas.openxmlformats.org/officeDocument/2006/relationships" xmlns:m="http://schemas.openxmlformats.org/officeDocument/2006/math" xmlns:v="urn:schemas-microsoft-com:vml" xmlns:wp14="http://schemas.microsoft.com/office/word/2010/wordprocessingDrawing" xmlns:wp="http://schemas.openxmlformats.org/drawingml/2006/wordprocessingDrawing" xmlns:w10="urn:schemas-microsoft-com:office:word" xmlns:w="http://schemas.openxmlformats.org/wordprocessingml/2006/main" xmlns:w14="http://schemas.microsoft.com/office/word/2010/wordml" xmlns:w15="http://schemas.microsoft.com/office/word/2012/wordml" xmlns:wpg="http://schemas.microsoft.com/office/word/2010/wordprocessingGroup" xmlns:wpi="http://schemas.microsoft.com/office/word/2010/wordprocessingInk" xmlns:wne="http://schemas.microsoft.com/office/word/2006/wordml" xmlns:wps="http://schemas.microsoft.com/office/word/2010/wordprocessingShape" mc:Ignorable="w14 w15 wp14">
+  <w15:person w15:author="Sri Raja">
+    <w15:presenceInfo w15:providerId="Windows Live" w15:userId="4513fe5e1cfcdf5c"/>
+  </w15:person>
+</w15:people>
 </file>
 
 <file path=word/styles.xml><?xml version="1.0" encoding="utf-8"?>
@@ -3142,6 +3126,84 @@
       <w:contextualSpacing/>
     </w:pPr>
   </w:style>
+  <w:style w:type="character" w:styleId="CommentReference">
+    <w:name w:val="annotation reference"/>
+    <w:basedOn w:val="DefaultParagraphFont"/>
+    <w:uiPriority w:val="99"/>
+    <w:semiHidden/>
+    <w:unhideWhenUsed/>
+    <w:rsid w:val="002F2184"/>
+    <w:rPr>
+      <w:sz w:val="16"/>
+      <w:szCs w:val="16"/>
+    </w:rPr>
+  </w:style>
+  <w:style w:type="paragraph" w:styleId="CommentText">
+    <w:name w:val="annotation text"/>
+    <w:basedOn w:val="Normal"/>
+    <w:link w:val="CommentTextChar"/>
+    <w:uiPriority w:val="99"/>
+    <w:semiHidden/>
+    <w:unhideWhenUsed/>
+    <w:rsid w:val="002F2184"/>
+    <w:pPr>
+      <w:spacing w:line="240" w:lineRule="auto"/>
+    </w:pPr>
+    <w:rPr>
+      <w:sz w:val="20"/>
+      <w:szCs w:val="20"/>
+    </w:rPr>
+  </w:style>
+  <w:style w:type="character" w:customStyle="1" w:styleId="CommentTextChar">
+    <w:name w:val="Comment Text Char"/>
+    <w:basedOn w:val="DefaultParagraphFont"/>
+    <w:link w:val="CommentText"/>
+    <w:uiPriority w:val="99"/>
+    <w:semiHidden/>
+    <w:rsid w:val="002F2184"/>
+    <w:rPr>
+      <w:sz w:val="20"/>
+      <w:szCs w:val="20"/>
+    </w:rPr>
+  </w:style>
+  <w:style w:type="paragraph" w:styleId="CommentSubject">
+    <w:name w:val="annotation subject"/>
+    <w:basedOn w:val="CommentText"/>
+    <w:next w:val="CommentText"/>
+    <w:link w:val="CommentSubjectChar"/>
+    <w:uiPriority w:val="99"/>
+    <w:semiHidden/>
+    <w:unhideWhenUsed/>
+    <w:rsid w:val="002F2184"/>
+    <w:rPr>
+      <w:b/>
+      <w:bCs/>
+    </w:rPr>
+  </w:style>
+  <w:style w:type="character" w:customStyle="1" w:styleId="CommentSubjectChar">
+    <w:name w:val="Comment Subject Char"/>
+    <w:basedOn w:val="CommentTextChar"/>
+    <w:link w:val="CommentSubject"/>
+    <w:uiPriority w:val="99"/>
+    <w:semiHidden/>
+    <w:rsid w:val="002F2184"/>
+    <w:rPr>
+      <w:b/>
+      <w:bCs/>
+      <w:sz w:val="20"/>
+      <w:szCs w:val="20"/>
+    </w:rPr>
+  </w:style>
+  <w:style w:type="paragraph" w:styleId="Revision">
+    <w:name w:val="Revision"/>
+    <w:hidden/>
+    <w:uiPriority w:val="99"/>
+    <w:semiHidden/>
+    <w:rsid w:val="002F2184"/>
+    <w:pPr>
+      <w:spacing w:after="0" w:line="240" w:lineRule="auto"/>
+    </w:pPr>
+  </w:style>
 </w:styles>
 </file>
 
@@ -3435,7 +3497,7 @@
 </file>
 
 <file path=customXml/itemProps1.xml><?xml version="1.0" encoding="utf-8"?>
-<ds:datastoreItem xmlns:ds="http://schemas.openxmlformats.org/officeDocument/2006/customXml" ds:itemID="{8FC81322-D1CB-48F9-AEBA-B57B54FE6DFF}">
+<ds:datastoreItem xmlns:ds="http://schemas.openxmlformats.org/officeDocument/2006/customXml" ds:itemID="{6B519450-6C0C-4573-A1B4-D1E100D9C9D7}">
   <ds:schemaRefs>
     <ds:schemaRef ds:uri="http://schemas.openxmlformats.org/officeDocument/2006/bibliography"/>
   </ds:schemaRefs>

</xml_diff>

<commit_message>
- PERT - Task breakdown
</commit_message>
<xml_diff>
--- a/DM2124/DM2124_Assignment01.docx
+++ b/DM2124/DM2124_Assignment01.docx
@@ -443,17 +443,9 @@
         </w:numPr>
         <w:spacing w:after="0" w:line="240" w:lineRule="auto"/>
       </w:pPr>
-      <w:commentRangeStart w:id="0"/>
       <w:r>
         <w:t>Features and functions</w:t>
       </w:r>
-      <w:commentRangeEnd w:id="0"/>
-      <w:r>
-        <w:rPr>
-          <w:rStyle w:val="CommentReference"/>
-        </w:rPr>
-        <w:commentReference w:id="0"/>
-      </w:r>
     </w:p>
     <w:p>
       <w:pPr>
@@ -554,8 +546,6 @@
       <w:r>
         <w:t>In-Game Store</w:t>
       </w:r>
-      <w:bookmarkStart w:id="1" w:name="_GoBack"/>
-      <w:bookmarkEnd w:id="1"/>
     </w:p>
     <w:p>
       <w:pPr>
@@ -1057,6 +1047,11 @@
       </w:r>
     </w:p>
     <w:p>
+      <w:r>
+        <w:br w:type="page"/>
+      </w:r>
+    </w:p>
+    <w:p>
       <w:pPr>
         <w:spacing w:after="0" w:line="240" w:lineRule="auto"/>
       </w:pPr>
@@ -1081,7 +1076,9 @@
     </w:p>
     <w:p>
       <w:pPr>
-        <w:spacing w:after="0" w:line="240" w:lineRule="auto"/>
+        <w:pStyle w:val="ListParagraph"/>
+        <w:spacing w:after="0" w:line="240" w:lineRule="auto"/>
+        <w:ind w:left="360"/>
         <w:rPr>
           <w:i/>
           <w:color w:val="808080" w:themeColor="background1" w:themeShade="80"/>
@@ -1096,11 +1093,60 @@
         </w:rPr>
         <w:t>* The task list of your project.</w:t>
       </w:r>
-    </w:p>
-    <w:p>
-      <w:pPr>
-        <w:spacing w:after="0" w:line="240" w:lineRule="auto"/>
-      </w:pPr>
+      <w:r>
+        <w:rPr>
+          <w:noProof/>
+          <w:lang w:eastAsia="en-SG"/>
+        </w:rPr>
+        <w:drawing>
+          <wp:inline distT="0" distB="0" distL="0" distR="0" wp14:anchorId="131391DC" wp14:editId="70CF6788">
+            <wp:extent cx="5010150" cy="4638675"/>
+            <wp:effectExtent l="0" t="0" r="0" b="9525"/>
+            <wp:docPr id="2" name="Picture 2"/>
+            <wp:cNvGraphicFramePr>
+              <a:graphicFrameLocks xmlns:a="http://schemas.openxmlformats.org/drawingml/2006/main" noChangeAspect="1"/>
+            </wp:cNvGraphicFramePr>
+            <a:graphic xmlns:a="http://schemas.openxmlformats.org/drawingml/2006/main">
+              <a:graphicData uri="http://schemas.openxmlformats.org/drawingml/2006/picture">
+                <pic:pic xmlns:pic="http://schemas.openxmlformats.org/drawingml/2006/picture">
+                  <pic:nvPicPr>
+                    <pic:cNvPr id="1" name=""/>
+                    <pic:cNvPicPr/>
+                  </pic:nvPicPr>
+                  <pic:blipFill>
+                    <a:blip r:embed="rId8"/>
+                    <a:stretch>
+                      <a:fillRect/>
+                    </a:stretch>
+                  </pic:blipFill>
+                  <pic:spPr>
+                    <a:xfrm>
+                      <a:off x="0" y="0"/>
+                      <a:ext cx="5010150" cy="4638675"/>
+                    </a:xfrm>
+                    <a:prstGeom prst="rect">
+                      <a:avLst/>
+                    </a:prstGeom>
+                  </pic:spPr>
+                </pic:pic>
+              </a:graphicData>
+            </a:graphic>
+          </wp:inline>
+        </w:drawing>
+      </w:r>
+    </w:p>
+    <w:p>
+      <w:pPr>
+        <w:pStyle w:val="ListParagraph"/>
+        <w:spacing w:after="0" w:line="240" w:lineRule="auto"/>
+        <w:ind w:left="360"/>
+      </w:pPr>
+      <w:r>
+        <w:rPr>
+          <w:sz w:val="20"/>
+        </w:rPr>
+        <w:t>Refer to Task Breakdown.xlsx</w:t>
+      </w:r>
     </w:p>
     <w:p>
       <w:pPr>
@@ -1147,6 +1193,19 @@
       <w:pPr>
         <w:spacing w:after="0" w:line="240" w:lineRule="auto"/>
       </w:pPr>
+      <w:r>
+        <w:t>Refer to 3.2</w:t>
+      </w:r>
+    </w:p>
+    <w:p>
+      <w:r>
+        <w:br w:type="page"/>
+      </w:r>
+    </w:p>
+    <w:p>
+      <w:pPr>
+        <w:spacing w:after="0" w:line="240" w:lineRule="auto"/>
+      </w:pPr>
     </w:p>
     <w:p>
       <w:pPr>
@@ -1286,8 +1345,666 @@
     </w:p>
     <w:p>
       <w:pPr>
-        <w:spacing w:after="0" w:line="240" w:lineRule="auto"/>
-      </w:pPr>
+        <w:pStyle w:val="ListParagraph"/>
+        <w:numPr>
+          <w:ilvl w:val="0"/>
+          <w:numId w:val="4"/>
+        </w:numPr>
+        <w:spacing w:after="0" w:line="240" w:lineRule="auto"/>
+      </w:pPr>
+      <w:r>
+        <w:t>In-Game Store</w:t>
+      </w:r>
+      <w:r>
+        <w:t xml:space="preserve"> </w:t>
+      </w:r>
+    </w:p>
+    <w:p>
+      <w:pPr>
+        <w:pStyle w:val="ListParagraph"/>
+        <w:numPr>
+          <w:ilvl w:val="1"/>
+          <w:numId w:val="4"/>
+        </w:numPr>
+        <w:spacing w:after="0" w:line="240" w:lineRule="auto"/>
+      </w:pPr>
+      <w:r>
+        <w:t>- Create UI</w:t>
+      </w:r>
+      <w:r>
+        <w:t xml:space="preserve"> (Task A)</w:t>
+      </w:r>
+    </w:p>
+    <w:p>
+      <w:pPr>
+        <w:pStyle w:val="ListParagraph"/>
+        <w:numPr>
+          <w:ilvl w:val="1"/>
+          <w:numId w:val="4"/>
+        </w:numPr>
+        <w:spacing w:after="0" w:line="240" w:lineRule="auto"/>
+      </w:pPr>
+      <w:r>
+        <w:t>- Design UI</w:t>
+      </w:r>
+      <w:r>
+        <w:t xml:space="preserve"> (Task B)</w:t>
+      </w:r>
+    </w:p>
+    <w:p>
+      <w:pPr>
+        <w:pStyle w:val="ListParagraph"/>
+        <w:numPr>
+          <w:ilvl w:val="1"/>
+          <w:numId w:val="4"/>
+        </w:numPr>
+        <w:spacing w:after="0" w:line="240" w:lineRule="auto"/>
+      </w:pPr>
+      <w:r>
+        <w:t>- Gather Item Data</w:t>
+      </w:r>
+      <w:r>
+        <w:t xml:space="preserve"> </w:t>
+      </w:r>
+      <w:r>
+        <w:t xml:space="preserve">(Task </w:t>
+      </w:r>
+      <w:r>
+        <w:t>C</w:t>
+      </w:r>
+      <w:r>
+        <w:t>)</w:t>
+      </w:r>
+    </w:p>
+    <w:p>
+      <w:pPr>
+        <w:pStyle w:val="ListParagraph"/>
+        <w:numPr>
+          <w:ilvl w:val="1"/>
+          <w:numId w:val="4"/>
+        </w:numPr>
+        <w:spacing w:after="0" w:line="240" w:lineRule="auto"/>
+      </w:pPr>
+      <w:r>
+        <w:t>- Create Items based on data</w:t>
+      </w:r>
+      <w:r>
+        <w:t xml:space="preserve"> </w:t>
+      </w:r>
+      <w:r>
+        <w:t xml:space="preserve">(Task </w:t>
+      </w:r>
+      <w:r>
+        <w:t>D</w:t>
+      </w:r>
+      <w:r>
+        <w:t>)</w:t>
+      </w:r>
+    </w:p>
+    <w:p>
+      <w:pPr>
+        <w:pStyle w:val="ListParagraph"/>
+        <w:numPr>
+          <w:ilvl w:val="1"/>
+          <w:numId w:val="4"/>
+        </w:numPr>
+        <w:spacing w:after="0" w:line="240" w:lineRule="auto"/>
+      </w:pPr>
+      <w:r>
+        <w:t>- Create Item behaviour</w:t>
+      </w:r>
+      <w:r>
+        <w:t xml:space="preserve"> </w:t>
+      </w:r>
+      <w:r>
+        <w:t xml:space="preserve">(Task </w:t>
+      </w:r>
+      <w:r>
+        <w:t>E</w:t>
+      </w:r>
+      <w:r>
+        <w:t>)</w:t>
+      </w:r>
+    </w:p>
+    <w:p>
+      <w:pPr>
+        <w:pStyle w:val="ListParagraph"/>
+        <w:numPr>
+          <w:ilvl w:val="1"/>
+          <w:numId w:val="4"/>
+        </w:numPr>
+        <w:spacing w:after="0" w:line="240" w:lineRule="auto"/>
+      </w:pPr>
+      <w:r>
+        <w:t>- Design Items</w:t>
+      </w:r>
+      <w:r>
+        <w:t xml:space="preserve"> </w:t>
+      </w:r>
+      <w:r>
+        <w:t xml:space="preserve">(Task </w:t>
+      </w:r>
+      <w:r>
+        <w:t>F</w:t>
+      </w:r>
+      <w:r>
+        <w:t>)</w:t>
+      </w:r>
+    </w:p>
+    <w:p>
+      <w:pPr>
+        <w:pStyle w:val="ListParagraph"/>
+        <w:numPr>
+          <w:ilvl w:val="1"/>
+          <w:numId w:val="4"/>
+        </w:numPr>
+        <w:spacing w:after="0" w:line="240" w:lineRule="auto"/>
+      </w:pPr>
+      <w:r>
+        <w:t>- Get Hosting for server</w:t>
+      </w:r>
+      <w:r>
+        <w:t xml:space="preserve"> </w:t>
+      </w:r>
+      <w:r>
+        <w:t xml:space="preserve">(Task </w:t>
+      </w:r>
+      <w:r>
+        <w:t>G</w:t>
+      </w:r>
+      <w:r>
+        <w:t>)</w:t>
+      </w:r>
+    </w:p>
+    <w:p>
+      <w:pPr>
+        <w:pStyle w:val="ListParagraph"/>
+        <w:numPr>
+          <w:ilvl w:val="1"/>
+          <w:numId w:val="4"/>
+        </w:numPr>
+        <w:spacing w:after="0" w:line="240" w:lineRule="auto"/>
+      </w:pPr>
+      <w:r>
+        <w:t>- Set up Server</w:t>
+      </w:r>
+      <w:r>
+        <w:t xml:space="preserve"> (Task H</w:t>
+      </w:r>
+      <w:r>
+        <w:t>)</w:t>
+      </w:r>
+    </w:p>
+    <w:p>
+      <w:pPr>
+        <w:pStyle w:val="ListParagraph"/>
+        <w:numPr>
+          <w:ilvl w:val="1"/>
+          <w:numId w:val="4"/>
+        </w:numPr>
+        <w:spacing w:after="0" w:line="240" w:lineRule="auto"/>
+      </w:pPr>
+      <w:r>
+        <w:t>- Set up connection and collaboration between game and server</w:t>
+      </w:r>
+      <w:r>
+        <w:t xml:space="preserve"> </w:t>
+      </w:r>
+      <w:r>
+        <w:t xml:space="preserve">(Task </w:t>
+      </w:r>
+      <w:r>
+        <w:t>I</w:t>
+      </w:r>
+      <w:r>
+        <w:t>)</w:t>
+      </w:r>
+    </w:p>
+    <w:p>
+      <w:pPr>
+        <w:pStyle w:val="ListParagraph"/>
+        <w:numPr>
+          <w:ilvl w:val="1"/>
+          <w:numId w:val="4"/>
+        </w:numPr>
+        <w:spacing w:after="0" w:line="240" w:lineRule="auto"/>
+      </w:pPr>
+      <w:r>
+        <w:t>- Set up Credit payment service</w:t>
+      </w:r>
+      <w:r>
+        <w:t xml:space="preserve"> (Task J</w:t>
+      </w:r>
+      <w:r>
+        <w:t>)</w:t>
+      </w:r>
+    </w:p>
+    <w:p>
+      <w:pPr>
+        <w:pStyle w:val="ListParagraph"/>
+        <w:numPr>
+          <w:ilvl w:val="1"/>
+          <w:numId w:val="4"/>
+        </w:numPr>
+        <w:spacing w:after="0" w:line="240" w:lineRule="auto"/>
+      </w:pPr>
+      <w:r>
+        <w:t>- Item Balancing</w:t>
+      </w:r>
+      <w:r>
+        <w:t xml:space="preserve"> (Task K</w:t>
+      </w:r>
+      <w:r>
+        <w:t>)</w:t>
+      </w:r>
+    </w:p>
+    <w:p>
+      <w:pPr>
+        <w:pStyle w:val="ListParagraph"/>
+        <w:numPr>
+          <w:ilvl w:val="1"/>
+          <w:numId w:val="4"/>
+        </w:numPr>
+        <w:spacing w:after="0" w:line="240" w:lineRule="auto"/>
+      </w:pPr>
+      <w:r>
+        <w:t>- Add Items to server</w:t>
+      </w:r>
+      <w:r>
+        <w:t xml:space="preserve"> </w:t>
+      </w:r>
+      <w:r>
+        <w:t xml:space="preserve">(Task </w:t>
+      </w:r>
+      <w:r>
+        <w:t>L</w:t>
+      </w:r>
+      <w:r>
+        <w:t>)</w:t>
+      </w:r>
+    </w:p>
+    <w:p>
+      <w:pPr>
+        <w:pStyle w:val="ListParagraph"/>
+        <w:numPr>
+          <w:ilvl w:val="1"/>
+          <w:numId w:val="4"/>
+        </w:numPr>
+        <w:spacing w:after="0" w:line="240" w:lineRule="auto"/>
+      </w:pPr>
+      <w:r>
+        <w:t>- Test store</w:t>
+      </w:r>
+      <w:r>
+        <w:t xml:space="preserve"> </w:t>
+      </w:r>
+      <w:r>
+        <w:t xml:space="preserve">(Task </w:t>
+      </w:r>
+      <w:r>
+        <w:t>M</w:t>
+      </w:r>
+      <w:r>
+        <w:t>)</w:t>
+      </w:r>
+    </w:p>
+    <w:p>
+      <w:pPr>
+        <w:pStyle w:val="ListParagraph"/>
+        <w:numPr>
+          <w:ilvl w:val="1"/>
+          <w:numId w:val="4"/>
+        </w:numPr>
+        <w:spacing w:after="0" w:line="240" w:lineRule="auto"/>
+      </w:pPr>
+      <w:r>
+        <w:t>- Bug Fix</w:t>
+      </w:r>
+      <w:r>
+        <w:t xml:space="preserve"> </w:t>
+      </w:r>
+      <w:r>
+        <w:t xml:space="preserve">(Task </w:t>
+      </w:r>
+      <w:r>
+        <w:t>N</w:t>
+      </w:r>
+      <w:r>
+        <w:t>)</w:t>
+      </w:r>
+    </w:p>
+    <w:p>
+      <w:pPr>
+        <w:spacing w:after="0" w:line="240" w:lineRule="auto"/>
+        <w:rPr>
+          <w:i/>
+          <w:color w:val="808080" w:themeColor="background1" w:themeShade="80"/>
+          <w:sz w:val="20"/>
+        </w:rPr>
+      </w:pPr>
+    </w:p>
+    <w:p>
+      <w:pPr>
+        <w:pStyle w:val="ListParagraph"/>
+        <w:numPr>
+          <w:ilvl w:val="0"/>
+          <w:numId w:val="4"/>
+        </w:numPr>
+        <w:spacing w:after="0" w:line="240" w:lineRule="auto"/>
+      </w:pPr>
+      <w:r>
+        <w:t>Interactive combat system</w:t>
+      </w:r>
+      <w:bookmarkStart w:id="0" w:name="_GoBack"/>
+      <w:bookmarkEnd w:id="0"/>
+    </w:p>
+    <w:p>
+      <w:pPr>
+        <w:pStyle w:val="ListParagraph"/>
+        <w:numPr>
+          <w:ilvl w:val="1"/>
+          <w:numId w:val="4"/>
+        </w:numPr>
+        <w:spacing w:after="0" w:line="240" w:lineRule="auto"/>
+      </w:pPr>
+      <w:r>
+        <w:t>Set Up battle area</w:t>
+      </w:r>
+      <w:r>
+        <w:t xml:space="preserve"> </w:t>
+      </w:r>
+      <w:r>
+        <w:t>(Task A</w:t>
+      </w:r>
+      <w:r>
+        <w:t>1</w:t>
+      </w:r>
+      <w:r>
+        <w:t>)</w:t>
+      </w:r>
+    </w:p>
+    <w:p>
+      <w:pPr>
+        <w:pStyle w:val="ListParagraph"/>
+        <w:numPr>
+          <w:ilvl w:val="1"/>
+          <w:numId w:val="4"/>
+        </w:numPr>
+        <w:spacing w:after="0" w:line="240" w:lineRule="auto"/>
+      </w:pPr>
+      <w:r>
+        <w:t>Design graphical representation for stats</w:t>
+      </w:r>
+      <w:r>
+        <w:t xml:space="preserve"> </w:t>
+      </w:r>
+      <w:r>
+        <w:t xml:space="preserve">(Task </w:t>
+      </w:r>
+      <w:r>
+        <w:t>B1</w:t>
+      </w:r>
+      <w:r>
+        <w:t>)</w:t>
+      </w:r>
+    </w:p>
+    <w:p>
+      <w:pPr>
+        <w:pStyle w:val="ListParagraph"/>
+        <w:numPr>
+          <w:ilvl w:val="1"/>
+          <w:numId w:val="4"/>
+        </w:numPr>
+        <w:spacing w:after="0" w:line="240" w:lineRule="auto"/>
+      </w:pPr>
+      <w:r>
+        <w:t>Set up attacks</w:t>
+      </w:r>
+      <w:r>
+        <w:t xml:space="preserve"> </w:t>
+      </w:r>
+      <w:r>
+        <w:t xml:space="preserve">(Task </w:t>
+      </w:r>
+      <w:r>
+        <w:t>C1</w:t>
+      </w:r>
+      <w:r>
+        <w:t>)</w:t>
+      </w:r>
+    </w:p>
+    <w:p>
+      <w:pPr>
+        <w:pStyle w:val="ListParagraph"/>
+        <w:numPr>
+          <w:ilvl w:val="1"/>
+          <w:numId w:val="4"/>
+        </w:numPr>
+        <w:spacing w:after="0" w:line="240" w:lineRule="auto"/>
+      </w:pPr>
+      <w:r>
+        <w:t>Design Battle animations</w:t>
+      </w:r>
+      <w:r>
+        <w:t xml:space="preserve"> </w:t>
+      </w:r>
+      <w:r>
+        <w:t xml:space="preserve">(Task </w:t>
+      </w:r>
+      <w:r>
+        <w:t>D1</w:t>
+      </w:r>
+      <w:r>
+        <w:t>)</w:t>
+      </w:r>
+    </w:p>
+    <w:p>
+      <w:pPr>
+        <w:pStyle w:val="ListParagraph"/>
+        <w:numPr>
+          <w:ilvl w:val="1"/>
+          <w:numId w:val="4"/>
+        </w:numPr>
+        <w:spacing w:after="0" w:line="240" w:lineRule="auto"/>
+      </w:pPr>
+      <w:r>
+        <w:t>Code Damage Multiplier Functions</w:t>
+      </w:r>
+      <w:r>
+        <w:t xml:space="preserve"> </w:t>
+      </w:r>
+      <w:r>
+        <w:t xml:space="preserve">(Task </w:t>
+      </w:r>
+      <w:r>
+        <w:t>E1</w:t>
+      </w:r>
+      <w:r>
+        <w:t>)</w:t>
+      </w:r>
+    </w:p>
+    <w:p>
+      <w:pPr>
+        <w:pStyle w:val="ListParagraph"/>
+        <w:numPr>
+          <w:ilvl w:val="1"/>
+          <w:numId w:val="4"/>
+        </w:numPr>
+        <w:spacing w:after="0" w:line="240" w:lineRule="auto"/>
+      </w:pPr>
+      <w:r>
+        <w:t>Integrate Power-Ups</w:t>
+      </w:r>
+      <w:r>
+        <w:t xml:space="preserve"> </w:t>
+      </w:r>
+      <w:r>
+        <w:t xml:space="preserve">(Task </w:t>
+      </w:r>
+      <w:r>
+        <w:t>F1</w:t>
+      </w:r>
+      <w:r>
+        <w:t>)</w:t>
+      </w:r>
+    </w:p>
+    <w:p>
+      <w:pPr>
+        <w:pStyle w:val="ListParagraph"/>
+        <w:numPr>
+          <w:ilvl w:val="1"/>
+          <w:numId w:val="4"/>
+        </w:numPr>
+        <w:spacing w:after="0" w:line="240" w:lineRule="auto"/>
+      </w:pPr>
+      <w:r>
+        <w:t>Computation of stats</w:t>
+      </w:r>
+      <w:r>
+        <w:t xml:space="preserve"> </w:t>
+      </w:r>
+      <w:r>
+        <w:t xml:space="preserve">(Task </w:t>
+      </w:r>
+      <w:r>
+        <w:t>G1</w:t>
+      </w:r>
+      <w:r>
+        <w:t>)</w:t>
+      </w:r>
+    </w:p>
+    <w:p>
+      <w:pPr>
+        <w:pStyle w:val="ListParagraph"/>
+        <w:numPr>
+          <w:ilvl w:val="1"/>
+          <w:numId w:val="4"/>
+        </w:numPr>
+        <w:spacing w:after="0" w:line="240" w:lineRule="auto"/>
+      </w:pPr>
+      <w:r>
+        <w:t>Design themed battle scenes</w:t>
+      </w:r>
+      <w:r>
+        <w:t xml:space="preserve"> </w:t>
+      </w:r>
+      <w:r>
+        <w:t xml:space="preserve">(Task </w:t>
+      </w:r>
+      <w:r>
+        <w:t>H1</w:t>
+      </w:r>
+      <w:r>
+        <w:t>)</w:t>
+      </w:r>
+    </w:p>
+    <w:p>
+      <w:pPr>
+        <w:pStyle w:val="ListParagraph"/>
+        <w:numPr>
+          <w:ilvl w:val="1"/>
+          <w:numId w:val="4"/>
+        </w:numPr>
+        <w:spacing w:after="0" w:line="240" w:lineRule="auto"/>
+      </w:pPr>
+      <w:r>
+        <w:t>Character States</w:t>
+      </w:r>
+      <w:r>
+        <w:t xml:space="preserve"> </w:t>
+      </w:r>
+      <w:r>
+        <w:t xml:space="preserve">(Task </w:t>
+      </w:r>
+      <w:r>
+        <w:t>I1</w:t>
+      </w:r>
+      <w:r>
+        <w:t>)</w:t>
+      </w:r>
+    </w:p>
+    <w:p>
+      <w:pPr>
+        <w:pStyle w:val="ListParagraph"/>
+        <w:numPr>
+          <w:ilvl w:val="1"/>
+          <w:numId w:val="4"/>
+        </w:numPr>
+        <w:spacing w:after="0" w:line="240" w:lineRule="auto"/>
+      </w:pPr>
+      <w:r>
+        <w:t>Adaptive Difficulty</w:t>
+      </w:r>
+      <w:r>
+        <w:t xml:space="preserve"> </w:t>
+      </w:r>
+      <w:r>
+        <w:t xml:space="preserve">(Task </w:t>
+      </w:r>
+      <w:r>
+        <w:t>J1</w:t>
+      </w:r>
+      <w:r>
+        <w:t>)</w:t>
+      </w:r>
+    </w:p>
+    <w:p>
+      <w:pPr>
+        <w:pStyle w:val="ListParagraph"/>
+        <w:numPr>
+          <w:ilvl w:val="1"/>
+          <w:numId w:val="4"/>
+        </w:numPr>
+        <w:spacing w:after="0" w:line="240" w:lineRule="auto"/>
+      </w:pPr>
+      <w:r>
+        <w:t xml:space="preserve">Test Battle </w:t>
+      </w:r>
+      <w:r>
+        <w:t xml:space="preserve">(Task </w:t>
+      </w:r>
+      <w:r>
+        <w:t>K1</w:t>
+      </w:r>
+      <w:r>
+        <w:t>)</w:t>
+      </w:r>
+    </w:p>
+    <w:p>
+      <w:pPr>
+        <w:pStyle w:val="ListParagraph"/>
+        <w:numPr>
+          <w:ilvl w:val="1"/>
+          <w:numId w:val="4"/>
+        </w:numPr>
+        <w:spacing w:after="0" w:line="240" w:lineRule="auto"/>
+      </w:pPr>
+      <w:r>
+        <w:t>Bug Fix (Task L1</w:t>
+      </w:r>
+      <w:r>
+        <w:t>)</w:t>
+      </w:r>
+    </w:p>
+    <w:p>
+      <w:pPr>
+        <w:spacing w:after="0" w:line="240" w:lineRule="auto"/>
+      </w:pPr>
+    </w:p>
+    <w:p>
+      <w:pPr>
+        <w:spacing w:after="0" w:line="240" w:lineRule="auto"/>
+      </w:pPr>
+    </w:p>
+    <w:p>
+      <w:pPr>
+        <w:spacing w:after="0" w:line="240" w:lineRule="auto"/>
+      </w:pPr>
+    </w:p>
+    <w:p>
+      <w:r>
+        <w:br w:type="page"/>
+      </w:r>
     </w:p>
     <w:p>
       <w:pPr>
@@ -1535,8 +2252,8 @@
       </w:pPr>
     </w:p>
     <w:sectPr>
-      <w:headerReference w:type="default" r:id="rId10"/>
-      <w:footerReference w:type="default" r:id="rId11"/>
+      <w:headerReference w:type="default" r:id="rId9"/>
+      <w:footerReference w:type="default" r:id="rId10"/>
       <w:pgSz w:w="11906" w:h="16838"/>
       <w:pgMar w:top="1440" w:right="1440" w:bottom="1440" w:left="1440" w:header="708" w:footer="708" w:gutter="0"/>
       <w:cols w:space="708"/>
@@ -1544,33 +2261,6 @@
     </w:sectPr>
   </w:body>
 </w:document>
-</file>
-
-<file path=word/comments.xml><?xml version="1.0" encoding="utf-8"?>
-<w:comments xmlns:wpc="http://schemas.microsoft.com/office/word/2010/wordprocessingCanvas" xmlns:mc="http://schemas.openxmlformats.org/markup-compatibility/2006" xmlns:o="urn:schemas-microsoft-com:office:office" xmlns:r="http://schemas.openxmlformats.org/officeDocument/2006/relationships" xmlns:m="http://schemas.openxmlformats.org/officeDocument/2006/math" xmlns:v="urn:schemas-microsoft-com:vml" xmlns:wp14="http://schemas.microsoft.com/office/word/2010/wordprocessingDrawing" xmlns:wp="http://schemas.openxmlformats.org/drawingml/2006/wordprocessingDrawing" xmlns:w10="urn:schemas-microsoft-com:office:word" xmlns:w="http://schemas.openxmlformats.org/wordprocessingml/2006/main" xmlns:w14="http://schemas.microsoft.com/office/word/2010/wordml" xmlns:w15="http://schemas.microsoft.com/office/word/2012/wordml" xmlns:wpg="http://schemas.microsoft.com/office/word/2010/wordprocessingGroup" xmlns:wpi="http://schemas.microsoft.com/office/word/2010/wordprocessingInk" xmlns:wne="http://schemas.microsoft.com/office/word/2006/wordml" xmlns:wps="http://schemas.microsoft.com/office/word/2010/wordprocessingShape" mc:Ignorable="w14 w15 wp14">
-  <w:comment w:id="0" w:author="Sri Raja" w:date="2015-12-18T00:04:00Z" w:initials="SR">
-    <w:p>
-      <w:pPr>
-        <w:pStyle w:val="CommentText"/>
-      </w:pPr>
-      <w:r>
-        <w:rPr>
-          <w:rStyle w:val="CommentReference"/>
-        </w:rPr>
-        <w:annotationRef/>
-      </w:r>
-      <w:r>
-        <w:t>SHAM PLEASE ELOBORATE ON THE POINTS HERE</w:t>
-      </w:r>
-    </w:p>
-  </w:comment>
-</w:comments>
-</file>
-
-<file path=word/commentsExtended.xml><?xml version="1.0" encoding="utf-8"?>
-<w15:commentsEx xmlns:wpc="http://schemas.microsoft.com/office/word/2010/wordprocessingCanvas" xmlns:mc="http://schemas.openxmlformats.org/markup-compatibility/2006" xmlns:o="urn:schemas-microsoft-com:office:office" xmlns:r="http://schemas.openxmlformats.org/officeDocument/2006/relationships" xmlns:m="http://schemas.openxmlformats.org/officeDocument/2006/math" xmlns:v="urn:schemas-microsoft-com:vml" xmlns:wp14="http://schemas.microsoft.com/office/word/2010/wordprocessingDrawing" xmlns:wp="http://schemas.openxmlformats.org/drawingml/2006/wordprocessingDrawing" xmlns:w10="urn:schemas-microsoft-com:office:word" xmlns:w="http://schemas.openxmlformats.org/wordprocessingml/2006/main" xmlns:w14="http://schemas.microsoft.com/office/word/2010/wordml" xmlns:w15="http://schemas.microsoft.com/office/word/2012/wordml" xmlns:wpg="http://schemas.microsoft.com/office/word/2010/wordprocessingGroup" xmlns:wpi="http://schemas.microsoft.com/office/word/2010/wordprocessingInk" xmlns:wne="http://schemas.microsoft.com/office/word/2006/wordml" xmlns:wps="http://schemas.microsoft.com/office/word/2010/wordprocessingShape" mc:Ignorable="w14 w15 wp14">
-  <w15:commentEx w15:paraId="24A1DFA0" w15:done="0"/>
-</w15:commentsEx>
 </file>
 
 <file path=word/endnotes.xml><?xml version="1.0" encoding="utf-8"?>
@@ -2109,7 +2799,7 @@
   <w:abstractNum w:abstractNumId="2">
     <w:nsid w:val="39373098"/>
     <w:multiLevelType w:val="hybridMultilevel"/>
-    <w:tmpl w:val="FB0CBC54"/>
+    <w:tmpl w:val="AA10A526"/>
     <w:lvl w:ilvl="0" w:tplc="48090001">
       <w:start w:val="1"/>
       <w:numFmt w:val="bullet"/>
@@ -2584,14 +3274,6 @@
     <w:abstractNumId w:val="4"/>
   </w:num>
 </w:numbering>
-</file>
-
-<file path=word/people.xml><?xml version="1.0" encoding="utf-8"?>
-<w15:people xmlns:wpc="http://schemas.microsoft.com/office/word/2010/wordprocessingCanvas" xmlns:mc="http://schemas.openxmlformats.org/markup-compatibility/2006" xmlns:o="urn:schemas-microsoft-com:office:office" xmlns:r="http://schemas.openxmlformats.org/officeDocument/2006/relationships" xmlns:m="http://schemas.openxmlformats.org/officeDocument/2006/math" xmlns:v="urn:schemas-microsoft-com:vml" xmlns:wp14="http://schemas.microsoft.com/office/word/2010/wordprocessingDrawing" xmlns:wp="http://schemas.openxmlformats.org/drawingml/2006/wordprocessingDrawing" xmlns:w10="urn:schemas-microsoft-com:office:word" xmlns:w="http://schemas.openxmlformats.org/wordprocessingml/2006/main" xmlns:w14="http://schemas.microsoft.com/office/word/2010/wordml" xmlns:w15="http://schemas.microsoft.com/office/word/2012/wordml" xmlns:wpg="http://schemas.microsoft.com/office/word/2010/wordprocessingGroup" xmlns:wpi="http://schemas.microsoft.com/office/word/2010/wordprocessingInk" xmlns:wne="http://schemas.microsoft.com/office/word/2006/wordml" xmlns:wps="http://schemas.microsoft.com/office/word/2010/wordprocessingShape" mc:Ignorable="w14 w15 wp14">
-  <w15:person w15:author="Sri Raja">
-    <w15:presenceInfo w15:providerId="Windows Live" w15:userId="4513fe5e1cfcdf5c"/>
-  </w15:person>
-</w15:people>
 </file>
 
 <file path=word/styles.xml><?xml version="1.0" encoding="utf-8"?>
@@ -3497,7 +4179,7 @@
 </file>
 
 <file path=customXml/itemProps1.xml><?xml version="1.0" encoding="utf-8"?>
-<ds:datastoreItem xmlns:ds="http://schemas.openxmlformats.org/officeDocument/2006/customXml" ds:itemID="{6B519450-6C0C-4573-A1B4-D1E100D9C9D7}">
+<ds:datastoreItem xmlns:ds="http://schemas.openxmlformats.org/officeDocument/2006/customXml" ds:itemID="{8E169A7F-11E5-45D1-8DC3-7DD7E47F2139}">
   <ds:schemaRefs>
     <ds:schemaRef ds:uri="http://schemas.openxmlformats.org/officeDocument/2006/bibliography"/>
   </ds:schemaRefs>

</xml_diff>